<commit_message>
Currently have a host and client connecting
</commit_message>
<xml_diff>
--- a/Lab 4/Answers.docx
+++ b/Lab 4/Answers.docx
@@ -1,6 +1,6 @@
 
 <file path=word/document.xml><?xml version="1.0" encoding="utf-8"?>
-<w:document xmlns:wpc="http://schemas.microsoft.com/office/word/2010/wordprocessingCanvas" xmlns:cx="http://schemas.microsoft.com/office/drawing/2014/chartex" xmlns:cx1="http://schemas.microsoft.com/office/drawing/2015/9/8/chartex" xmlns:cx2="http://schemas.microsoft.com/office/drawing/2015/10/21/chartex" xmlns:cx3="http://schemas.microsoft.com/office/drawing/2016/5/9/chartex" xmlns:cx4="http://schemas.microsoft.com/office/drawing/2016/5/10/chartex" xmlns:cx5="http://schemas.microsoft.com/office/drawing/2016/5/11/chartex" xmlns:cx6="http://schemas.microsoft.com/office/drawing/2016/5/12/chartex" xmlns:cx7="http://schemas.microsoft.com/office/drawing/2016/5/13/chartex" xmlns:cx8="http://schemas.microsoft.com/office/drawing/2016/5/14/chartex" xmlns:mc="http://schemas.openxmlformats.org/markup-compatibility/2006" xmlns:aink="http://schemas.microsoft.com/office/drawing/2016/ink" xmlns:am3d="http://schemas.microsoft.com/office/drawing/2017/model3d" xmlns:o="urn:schemas-microsoft-com:office:office" xmlns:r="http://schemas.openxmlformats.org/officeDocument/2006/relationships" xmlns:m="http://schemas.openxmlformats.org/officeDocument/2006/math" xmlns:v="urn:schemas-microsoft-com:vml" xmlns:wp14="http://schemas.microsoft.com/office/word/2010/wordprocessingDrawing" xmlns:wp="http://schemas.openxmlformats.org/drawingml/2006/wordprocessingDrawing" xmlns:w10="urn:schemas-microsoft-com:office:word" xmlns:w="http://schemas.openxmlformats.org/wordprocessingml/2006/main" xmlns:w14="http://schemas.microsoft.com/office/word/2010/wordml" xmlns:w15="http://schemas.microsoft.com/office/word/2012/wordml" xmlns:w16cex="http://schemas.microsoft.com/office/word/2018/wordml/cex" xmlns:w16cid="http://schemas.microsoft.com/office/word/2016/wordml/cid" xmlns:w16="http://schemas.microsoft.com/office/word/2018/wordml" xmlns:w16sdtdh="http://schemas.microsoft.com/office/word/2020/wordml/sdtdatahash" xmlns:w16se="http://schemas.microsoft.com/office/word/2015/wordml/symex" xmlns:wpg="http://schemas.microsoft.com/office/word/2010/wordprocessingGroup" xmlns:wpi="http://schemas.microsoft.com/office/word/2010/wordprocessingInk" xmlns:wne="http://schemas.microsoft.com/office/word/2006/wordml" xmlns:wps="http://schemas.microsoft.com/office/word/2010/wordprocessingShape" mc:Ignorable="w14 w15 w16se w16cid w16 w16cex w16sdtdh wp14">
+<w:document xmlns:wpc="http://schemas.microsoft.com/office/word/2010/wordprocessingCanvas" xmlns:cx="http://schemas.microsoft.com/office/drawing/2014/chartex" xmlns:cx1="http://schemas.microsoft.com/office/drawing/2015/9/8/chartex" xmlns:cx2="http://schemas.microsoft.com/office/drawing/2015/10/21/chartex" xmlns:cx3="http://schemas.microsoft.com/office/drawing/2016/5/9/chartex" xmlns:cx4="http://schemas.microsoft.com/office/drawing/2016/5/10/chartex" xmlns:cx5="http://schemas.microsoft.com/office/drawing/2016/5/11/chartex" xmlns:cx6="http://schemas.microsoft.com/office/drawing/2016/5/12/chartex" xmlns:cx7="http://schemas.microsoft.com/office/drawing/2016/5/13/chartex" xmlns:cx8="http://schemas.microsoft.com/office/drawing/2016/5/14/chartex" xmlns:mc="http://schemas.openxmlformats.org/markup-compatibility/2006" xmlns:aink="http://schemas.microsoft.com/office/drawing/2016/ink" xmlns:am3d="http://schemas.microsoft.com/office/drawing/2017/model3d" xmlns:o="urn:schemas-microsoft-com:office:office" xmlns:oel="http://schemas.microsoft.com/office/2019/extlst" xmlns:r="http://schemas.openxmlformats.org/officeDocument/2006/relationships" xmlns:m="http://schemas.openxmlformats.org/officeDocument/2006/math" xmlns:v="urn:schemas-microsoft-com:vml" xmlns:wp14="http://schemas.microsoft.com/office/word/2010/wordprocessingDrawing" xmlns:wp="http://schemas.openxmlformats.org/drawingml/2006/wordprocessingDrawing" xmlns:w10="urn:schemas-microsoft-com:office:word" xmlns:w="http://schemas.openxmlformats.org/wordprocessingml/2006/main" xmlns:w14="http://schemas.microsoft.com/office/word/2010/wordml" xmlns:w15="http://schemas.microsoft.com/office/word/2012/wordml" xmlns:w16cex="http://schemas.microsoft.com/office/word/2018/wordml/cex" xmlns:w16cid="http://schemas.microsoft.com/office/word/2016/wordml/cid" xmlns:w16="http://schemas.microsoft.com/office/word/2018/wordml" xmlns:w16du="http://schemas.microsoft.com/office/word/2023/wordml/word16du" xmlns:w16sdtdh="http://schemas.microsoft.com/office/word/2020/wordml/sdtdatahash" xmlns:w16se="http://schemas.microsoft.com/office/word/2015/wordml/symex" xmlns:wpg="http://schemas.microsoft.com/office/word/2010/wordprocessingGroup" xmlns:wpi="http://schemas.microsoft.com/office/word/2010/wordprocessingInk" xmlns:wne="http://schemas.microsoft.com/office/word/2006/wordml" xmlns:wps="http://schemas.microsoft.com/office/word/2010/wordprocessingShape" mc:Ignorable="w14 w15 w16se w16cid w16 w16cex w16sdtdh w16du wp14">
   <w:body>
     <w:p>
       <w:pPr>
@@ -223,14 +223,7 @@
           <w:noProof/>
           <w:lang w:val="en-GB"/>
         </w:rPr>
-        <w:t>Smooth  = 10</w:t>
-      </w:r>
-      <w:r>
-        <w:rPr>
-          <w:noProof/>
-          <w:lang w:val="en-GB"/>
-        </w:rPr>
-        <w:t>1</w:t>
+        <w:t>Smooth  = 101</w:t>
       </w:r>
     </w:p>
     <w:p>
@@ -748,6 +741,66 @@
           <w:lang w:val="en-GB"/>
         </w:rPr>
         <w:t>B</w:t>
+      </w:r>
+    </w:p>
+    <w:p>
+      <w:pPr>
+        <w:pStyle w:val="ListParagraph"/>
+        <w:numPr>
+          <w:ilvl w:val="0"/>
+          <w:numId w:val="15"/>
+        </w:numPr>
+        <w:rPr>
+          <w:noProof/>
+          <w:lang w:val="en-GB"/>
+        </w:rPr>
+      </w:pPr>
+      <w:r>
+        <w:rPr>
+          <w:noProof/>
+          <w:lang w:val="en-GB"/>
+        </w:rPr>
+        <w:t>Window size = 4</w:t>
+      </w:r>
+    </w:p>
+    <w:p>
+      <w:pPr>
+        <w:pStyle w:val="ListParagraph"/>
+        <w:numPr>
+          <w:ilvl w:val="0"/>
+          <w:numId w:val="15"/>
+        </w:numPr>
+        <w:rPr>
+          <w:noProof/>
+          <w:lang w:val="en-GB"/>
+        </w:rPr>
+      </w:pPr>
+      <w:r>
+        <w:rPr>
+          <w:noProof/>
+          <w:lang w:val="en-GB"/>
+        </w:rPr>
+        <w:t>RTT = 100ms  = 0.1s</w:t>
+      </w:r>
+    </w:p>
+    <w:p>
+      <w:pPr>
+        <w:pStyle w:val="ListParagraph"/>
+        <w:numPr>
+          <w:ilvl w:val="0"/>
+          <w:numId w:val="15"/>
+        </w:numPr>
+        <w:rPr>
+          <w:noProof/>
+          <w:lang w:val="en-GB"/>
+        </w:rPr>
+      </w:pPr>
+      <w:r>
+        <w:rPr>
+          <w:noProof/>
+          <w:lang w:val="en-GB"/>
+        </w:rPr>
+        <w:t>4 / 0.1 = 40</w:t>
       </w:r>
     </w:p>
     <w:p>
@@ -823,7 +876,7 @@
 </file>
 
 <file path=word/endnotes.xml><?xml version="1.0" encoding="utf-8"?>
-<w:endnotes xmlns:wpc="http://schemas.microsoft.com/office/word/2010/wordprocessingCanvas" xmlns:cx="http://schemas.microsoft.com/office/drawing/2014/chartex" xmlns:cx1="http://schemas.microsoft.com/office/drawing/2015/9/8/chartex" xmlns:cx2="http://schemas.microsoft.com/office/drawing/2015/10/21/chartex" xmlns:cx3="http://schemas.microsoft.com/office/drawing/2016/5/9/chartex" xmlns:cx4="http://schemas.microsoft.com/office/drawing/2016/5/10/chartex" xmlns:cx5="http://schemas.microsoft.com/office/drawing/2016/5/11/chartex" xmlns:cx6="http://schemas.microsoft.com/office/drawing/2016/5/12/chartex" xmlns:cx7="http://schemas.microsoft.com/office/drawing/2016/5/13/chartex" xmlns:cx8="http://schemas.microsoft.com/office/drawing/2016/5/14/chartex" xmlns:mc="http://schemas.openxmlformats.org/markup-compatibility/2006" xmlns:aink="http://schemas.microsoft.com/office/drawing/2016/ink" xmlns:am3d="http://schemas.microsoft.com/office/drawing/2017/model3d" xmlns:o="urn:schemas-microsoft-com:office:office" xmlns:r="http://schemas.openxmlformats.org/officeDocument/2006/relationships" xmlns:m="http://schemas.openxmlformats.org/officeDocument/2006/math" xmlns:v="urn:schemas-microsoft-com:vml" xmlns:wp14="http://schemas.microsoft.com/office/word/2010/wordprocessingDrawing" xmlns:wp="http://schemas.openxmlformats.org/drawingml/2006/wordprocessingDrawing" xmlns:w10="urn:schemas-microsoft-com:office:word" xmlns:w="http://schemas.openxmlformats.org/wordprocessingml/2006/main" xmlns:w14="http://schemas.microsoft.com/office/word/2010/wordml" xmlns:w15="http://schemas.microsoft.com/office/word/2012/wordml" xmlns:w16cex="http://schemas.microsoft.com/office/word/2018/wordml/cex" xmlns:w16cid="http://schemas.microsoft.com/office/word/2016/wordml/cid" xmlns:w16="http://schemas.microsoft.com/office/word/2018/wordml" xmlns:w16sdtdh="http://schemas.microsoft.com/office/word/2020/wordml/sdtdatahash" xmlns:w16se="http://schemas.microsoft.com/office/word/2015/wordml/symex" xmlns:wpg="http://schemas.microsoft.com/office/word/2010/wordprocessingGroup" xmlns:wpi="http://schemas.microsoft.com/office/word/2010/wordprocessingInk" xmlns:wne="http://schemas.microsoft.com/office/word/2006/wordml" xmlns:wps="http://schemas.microsoft.com/office/word/2010/wordprocessingShape" mc:Ignorable="w14 w15 w16se w16cid w16 w16cex w16sdtdh wp14">
+<w:endnotes xmlns:wpc="http://schemas.microsoft.com/office/word/2010/wordprocessingCanvas" xmlns:cx="http://schemas.microsoft.com/office/drawing/2014/chartex" xmlns:cx1="http://schemas.microsoft.com/office/drawing/2015/9/8/chartex" xmlns:cx2="http://schemas.microsoft.com/office/drawing/2015/10/21/chartex" xmlns:cx3="http://schemas.microsoft.com/office/drawing/2016/5/9/chartex" xmlns:cx4="http://schemas.microsoft.com/office/drawing/2016/5/10/chartex" xmlns:cx5="http://schemas.microsoft.com/office/drawing/2016/5/11/chartex" xmlns:cx6="http://schemas.microsoft.com/office/drawing/2016/5/12/chartex" xmlns:cx7="http://schemas.microsoft.com/office/drawing/2016/5/13/chartex" xmlns:cx8="http://schemas.microsoft.com/office/drawing/2016/5/14/chartex" xmlns:mc="http://schemas.openxmlformats.org/markup-compatibility/2006" xmlns:aink="http://schemas.microsoft.com/office/drawing/2016/ink" xmlns:am3d="http://schemas.microsoft.com/office/drawing/2017/model3d" xmlns:o="urn:schemas-microsoft-com:office:office" xmlns:oel="http://schemas.microsoft.com/office/2019/extlst" xmlns:r="http://schemas.openxmlformats.org/officeDocument/2006/relationships" xmlns:m="http://schemas.openxmlformats.org/officeDocument/2006/math" xmlns:v="urn:schemas-microsoft-com:vml" xmlns:wp14="http://schemas.microsoft.com/office/word/2010/wordprocessingDrawing" xmlns:wp="http://schemas.openxmlformats.org/drawingml/2006/wordprocessingDrawing" xmlns:w10="urn:schemas-microsoft-com:office:word" xmlns:w="http://schemas.openxmlformats.org/wordprocessingml/2006/main" xmlns:w14="http://schemas.microsoft.com/office/word/2010/wordml" xmlns:w15="http://schemas.microsoft.com/office/word/2012/wordml" xmlns:w16cex="http://schemas.microsoft.com/office/word/2018/wordml/cex" xmlns:w16cid="http://schemas.microsoft.com/office/word/2016/wordml/cid" xmlns:w16="http://schemas.microsoft.com/office/word/2018/wordml" xmlns:w16du="http://schemas.microsoft.com/office/word/2023/wordml/word16du" xmlns:w16sdtdh="http://schemas.microsoft.com/office/word/2020/wordml/sdtdatahash" xmlns:w16se="http://schemas.microsoft.com/office/word/2015/wordml/symex" xmlns:wpg="http://schemas.microsoft.com/office/word/2010/wordprocessingGroup" xmlns:wpi="http://schemas.microsoft.com/office/word/2010/wordprocessingInk" xmlns:wne="http://schemas.microsoft.com/office/word/2006/wordml" xmlns:wps="http://schemas.microsoft.com/office/word/2010/wordprocessingShape" mc:Ignorable="w14 w15 w16se w16cid w16 w16cex w16sdtdh w16du wp14">
   <w:endnote w:type="separator" w:id="-1">
     <w:p>
       <w:pPr>
@@ -848,7 +901,7 @@
 </file>
 
 <file path=word/footnotes.xml><?xml version="1.0" encoding="utf-8"?>
-<w:footnotes xmlns:wpc="http://schemas.microsoft.com/office/word/2010/wordprocessingCanvas" xmlns:cx="http://schemas.microsoft.com/office/drawing/2014/chartex" xmlns:cx1="http://schemas.microsoft.com/office/drawing/2015/9/8/chartex" xmlns:cx2="http://schemas.microsoft.com/office/drawing/2015/10/21/chartex" xmlns:cx3="http://schemas.microsoft.com/office/drawing/2016/5/9/chartex" xmlns:cx4="http://schemas.microsoft.com/office/drawing/2016/5/10/chartex" xmlns:cx5="http://schemas.microsoft.com/office/drawing/2016/5/11/chartex" xmlns:cx6="http://schemas.microsoft.com/office/drawing/2016/5/12/chartex" xmlns:cx7="http://schemas.microsoft.com/office/drawing/2016/5/13/chartex" xmlns:cx8="http://schemas.microsoft.com/office/drawing/2016/5/14/chartex" xmlns:mc="http://schemas.openxmlformats.org/markup-compatibility/2006" xmlns:aink="http://schemas.microsoft.com/office/drawing/2016/ink" xmlns:am3d="http://schemas.microsoft.com/office/drawing/2017/model3d" xmlns:o="urn:schemas-microsoft-com:office:office" xmlns:r="http://schemas.openxmlformats.org/officeDocument/2006/relationships" xmlns:m="http://schemas.openxmlformats.org/officeDocument/2006/math" xmlns:v="urn:schemas-microsoft-com:vml" xmlns:wp14="http://schemas.microsoft.com/office/word/2010/wordprocessingDrawing" xmlns:wp="http://schemas.openxmlformats.org/drawingml/2006/wordprocessingDrawing" xmlns:w10="urn:schemas-microsoft-com:office:word" xmlns:w="http://schemas.openxmlformats.org/wordprocessingml/2006/main" xmlns:w14="http://schemas.microsoft.com/office/word/2010/wordml" xmlns:w15="http://schemas.microsoft.com/office/word/2012/wordml" xmlns:w16cex="http://schemas.microsoft.com/office/word/2018/wordml/cex" xmlns:w16cid="http://schemas.microsoft.com/office/word/2016/wordml/cid" xmlns:w16="http://schemas.microsoft.com/office/word/2018/wordml" xmlns:w16sdtdh="http://schemas.microsoft.com/office/word/2020/wordml/sdtdatahash" xmlns:w16se="http://schemas.microsoft.com/office/word/2015/wordml/symex" xmlns:wpg="http://schemas.microsoft.com/office/word/2010/wordprocessingGroup" xmlns:wpi="http://schemas.microsoft.com/office/word/2010/wordprocessingInk" xmlns:wne="http://schemas.microsoft.com/office/word/2006/wordml" xmlns:wps="http://schemas.microsoft.com/office/word/2010/wordprocessingShape" mc:Ignorable="w14 w15 w16se w16cid w16 w16cex w16sdtdh wp14">
+<w:footnotes xmlns:wpc="http://schemas.microsoft.com/office/word/2010/wordprocessingCanvas" xmlns:cx="http://schemas.microsoft.com/office/drawing/2014/chartex" xmlns:cx1="http://schemas.microsoft.com/office/drawing/2015/9/8/chartex" xmlns:cx2="http://schemas.microsoft.com/office/drawing/2015/10/21/chartex" xmlns:cx3="http://schemas.microsoft.com/office/drawing/2016/5/9/chartex" xmlns:cx4="http://schemas.microsoft.com/office/drawing/2016/5/10/chartex" xmlns:cx5="http://schemas.microsoft.com/office/drawing/2016/5/11/chartex" xmlns:cx6="http://schemas.microsoft.com/office/drawing/2016/5/12/chartex" xmlns:cx7="http://schemas.microsoft.com/office/drawing/2016/5/13/chartex" xmlns:cx8="http://schemas.microsoft.com/office/drawing/2016/5/14/chartex" xmlns:mc="http://schemas.openxmlformats.org/markup-compatibility/2006" xmlns:aink="http://schemas.microsoft.com/office/drawing/2016/ink" xmlns:am3d="http://schemas.microsoft.com/office/drawing/2017/model3d" xmlns:o="urn:schemas-microsoft-com:office:office" xmlns:oel="http://schemas.microsoft.com/office/2019/extlst" xmlns:r="http://schemas.openxmlformats.org/officeDocument/2006/relationships" xmlns:m="http://schemas.openxmlformats.org/officeDocument/2006/math" xmlns:v="urn:schemas-microsoft-com:vml" xmlns:wp14="http://schemas.microsoft.com/office/word/2010/wordprocessingDrawing" xmlns:wp="http://schemas.openxmlformats.org/drawingml/2006/wordprocessingDrawing" xmlns:w10="urn:schemas-microsoft-com:office:word" xmlns:w="http://schemas.openxmlformats.org/wordprocessingml/2006/main" xmlns:w14="http://schemas.microsoft.com/office/word/2010/wordml" xmlns:w15="http://schemas.microsoft.com/office/word/2012/wordml" xmlns:w16cex="http://schemas.microsoft.com/office/word/2018/wordml/cex" xmlns:w16cid="http://schemas.microsoft.com/office/word/2016/wordml/cid" xmlns:w16="http://schemas.microsoft.com/office/word/2018/wordml" xmlns:w16du="http://schemas.microsoft.com/office/word/2023/wordml/word16du" xmlns:w16sdtdh="http://schemas.microsoft.com/office/word/2020/wordml/sdtdatahash" xmlns:w16se="http://schemas.microsoft.com/office/word/2015/wordml/symex" xmlns:wpg="http://schemas.microsoft.com/office/word/2010/wordprocessingGroup" xmlns:wpi="http://schemas.microsoft.com/office/word/2010/wordprocessingInk" xmlns:wne="http://schemas.microsoft.com/office/word/2006/wordml" xmlns:wps="http://schemas.microsoft.com/office/word/2010/wordprocessingShape" mc:Ignorable="w14 w15 w16se w16cid w16 w16cex w16sdtdh w16du wp14">
   <w:footnote w:type="separator" w:id="-1">
     <w:p>
       <w:pPr>
@@ -873,7 +926,7 @@
 </file>
 
 <file path=word/header1.xml><?xml version="1.0" encoding="utf-8"?>
-<w:hdr xmlns:wpc="http://schemas.microsoft.com/office/word/2010/wordprocessingCanvas" xmlns:cx="http://schemas.microsoft.com/office/drawing/2014/chartex" xmlns:cx1="http://schemas.microsoft.com/office/drawing/2015/9/8/chartex" xmlns:cx2="http://schemas.microsoft.com/office/drawing/2015/10/21/chartex" xmlns:cx3="http://schemas.microsoft.com/office/drawing/2016/5/9/chartex" xmlns:cx4="http://schemas.microsoft.com/office/drawing/2016/5/10/chartex" xmlns:cx5="http://schemas.microsoft.com/office/drawing/2016/5/11/chartex" xmlns:cx6="http://schemas.microsoft.com/office/drawing/2016/5/12/chartex" xmlns:cx7="http://schemas.microsoft.com/office/drawing/2016/5/13/chartex" xmlns:cx8="http://schemas.microsoft.com/office/drawing/2016/5/14/chartex" xmlns:mc="http://schemas.openxmlformats.org/markup-compatibility/2006" xmlns:aink="http://schemas.microsoft.com/office/drawing/2016/ink" xmlns:am3d="http://schemas.microsoft.com/office/drawing/2017/model3d" xmlns:o="urn:schemas-microsoft-com:office:office" xmlns:r="http://schemas.openxmlformats.org/officeDocument/2006/relationships" xmlns:m="http://schemas.openxmlformats.org/officeDocument/2006/math" xmlns:v="urn:schemas-microsoft-com:vml" xmlns:wp14="http://schemas.microsoft.com/office/word/2010/wordprocessingDrawing" xmlns:wp="http://schemas.openxmlformats.org/drawingml/2006/wordprocessingDrawing" xmlns:w10="urn:schemas-microsoft-com:office:word" xmlns:w="http://schemas.openxmlformats.org/wordprocessingml/2006/main" xmlns:w14="http://schemas.microsoft.com/office/word/2010/wordml" xmlns:w15="http://schemas.microsoft.com/office/word/2012/wordml" xmlns:w16cex="http://schemas.microsoft.com/office/word/2018/wordml/cex" xmlns:w16cid="http://schemas.microsoft.com/office/word/2016/wordml/cid" xmlns:w16="http://schemas.microsoft.com/office/word/2018/wordml" xmlns:w16sdtdh="http://schemas.microsoft.com/office/word/2020/wordml/sdtdatahash" xmlns:w16se="http://schemas.microsoft.com/office/word/2015/wordml/symex" xmlns:wpg="http://schemas.microsoft.com/office/word/2010/wordprocessingGroup" xmlns:wpi="http://schemas.microsoft.com/office/word/2010/wordprocessingInk" xmlns:wne="http://schemas.microsoft.com/office/word/2006/wordml" xmlns:wps="http://schemas.microsoft.com/office/word/2010/wordprocessingShape" mc:Ignorable="w14 w15 w16se w16cid w16 w16cex w16sdtdh wp14">
+<w:hdr xmlns:wpc="http://schemas.microsoft.com/office/word/2010/wordprocessingCanvas" xmlns:cx="http://schemas.microsoft.com/office/drawing/2014/chartex" xmlns:cx1="http://schemas.microsoft.com/office/drawing/2015/9/8/chartex" xmlns:cx2="http://schemas.microsoft.com/office/drawing/2015/10/21/chartex" xmlns:cx3="http://schemas.microsoft.com/office/drawing/2016/5/9/chartex" xmlns:cx4="http://schemas.microsoft.com/office/drawing/2016/5/10/chartex" xmlns:cx5="http://schemas.microsoft.com/office/drawing/2016/5/11/chartex" xmlns:cx6="http://schemas.microsoft.com/office/drawing/2016/5/12/chartex" xmlns:cx7="http://schemas.microsoft.com/office/drawing/2016/5/13/chartex" xmlns:cx8="http://schemas.microsoft.com/office/drawing/2016/5/14/chartex" xmlns:mc="http://schemas.openxmlformats.org/markup-compatibility/2006" xmlns:aink="http://schemas.microsoft.com/office/drawing/2016/ink" xmlns:am3d="http://schemas.microsoft.com/office/drawing/2017/model3d" xmlns:o="urn:schemas-microsoft-com:office:office" xmlns:oel="http://schemas.microsoft.com/office/2019/extlst" xmlns:r="http://schemas.openxmlformats.org/officeDocument/2006/relationships" xmlns:m="http://schemas.openxmlformats.org/officeDocument/2006/math" xmlns:v="urn:schemas-microsoft-com:vml" xmlns:wp14="http://schemas.microsoft.com/office/word/2010/wordprocessingDrawing" xmlns:wp="http://schemas.openxmlformats.org/drawingml/2006/wordprocessingDrawing" xmlns:w10="urn:schemas-microsoft-com:office:word" xmlns:w="http://schemas.openxmlformats.org/wordprocessingml/2006/main" xmlns:w14="http://schemas.microsoft.com/office/word/2010/wordml" xmlns:w15="http://schemas.microsoft.com/office/word/2012/wordml" xmlns:w16cex="http://schemas.microsoft.com/office/word/2018/wordml/cex" xmlns:w16cid="http://schemas.microsoft.com/office/word/2016/wordml/cid" xmlns:w16="http://schemas.microsoft.com/office/word/2018/wordml" xmlns:w16du="http://schemas.microsoft.com/office/word/2023/wordml/word16du" xmlns:w16sdtdh="http://schemas.microsoft.com/office/word/2020/wordml/sdtdatahash" xmlns:w16se="http://schemas.microsoft.com/office/word/2015/wordml/symex" xmlns:wpg="http://schemas.microsoft.com/office/word/2010/wordprocessingGroup" xmlns:wpi="http://schemas.microsoft.com/office/word/2010/wordprocessingInk" xmlns:wne="http://schemas.microsoft.com/office/word/2006/wordml" xmlns:wps="http://schemas.microsoft.com/office/word/2010/wordprocessingShape" mc:Ignorable="w14 w15 w16se w16cid w16 w16cex w16sdtdh w16du wp14">
   <w:p>
     <w:pPr>
       <w:pStyle w:val="Header"/>
@@ -905,7 +958,7 @@
 </file>
 
 <file path=word/numbering.xml><?xml version="1.0" encoding="utf-8"?>
-<w:numbering xmlns:wpc="http://schemas.microsoft.com/office/word/2010/wordprocessingCanvas" xmlns:cx="http://schemas.microsoft.com/office/drawing/2014/chartex" xmlns:cx1="http://schemas.microsoft.com/office/drawing/2015/9/8/chartex" xmlns:cx2="http://schemas.microsoft.com/office/drawing/2015/10/21/chartex" xmlns:cx3="http://schemas.microsoft.com/office/drawing/2016/5/9/chartex" xmlns:cx4="http://schemas.microsoft.com/office/drawing/2016/5/10/chartex" xmlns:cx5="http://schemas.microsoft.com/office/drawing/2016/5/11/chartex" xmlns:cx6="http://schemas.microsoft.com/office/drawing/2016/5/12/chartex" xmlns:cx7="http://schemas.microsoft.com/office/drawing/2016/5/13/chartex" xmlns:cx8="http://schemas.microsoft.com/office/drawing/2016/5/14/chartex" xmlns:mc="http://schemas.openxmlformats.org/markup-compatibility/2006" xmlns:aink="http://schemas.microsoft.com/office/drawing/2016/ink" xmlns:am3d="http://schemas.microsoft.com/office/drawing/2017/model3d" xmlns:o="urn:schemas-microsoft-com:office:office" xmlns:r="http://schemas.openxmlformats.org/officeDocument/2006/relationships" xmlns:m="http://schemas.openxmlformats.org/officeDocument/2006/math" xmlns:v="urn:schemas-microsoft-com:vml" xmlns:wp14="http://schemas.microsoft.com/office/word/2010/wordprocessingDrawing" xmlns:wp="http://schemas.openxmlformats.org/drawingml/2006/wordprocessingDrawing" xmlns:w10="urn:schemas-microsoft-com:office:word" xmlns:w="http://schemas.openxmlformats.org/wordprocessingml/2006/main" xmlns:w14="http://schemas.microsoft.com/office/word/2010/wordml" xmlns:w15="http://schemas.microsoft.com/office/word/2012/wordml" xmlns:w16cex="http://schemas.microsoft.com/office/word/2018/wordml/cex" xmlns:w16cid="http://schemas.microsoft.com/office/word/2016/wordml/cid" xmlns:w16="http://schemas.microsoft.com/office/word/2018/wordml" xmlns:w16sdtdh="http://schemas.microsoft.com/office/word/2020/wordml/sdtdatahash" xmlns:w16se="http://schemas.microsoft.com/office/word/2015/wordml/symex" xmlns:wpg="http://schemas.microsoft.com/office/word/2010/wordprocessingGroup" xmlns:wpi="http://schemas.microsoft.com/office/word/2010/wordprocessingInk" xmlns:wne="http://schemas.microsoft.com/office/word/2006/wordml" xmlns:wps="http://schemas.microsoft.com/office/word/2010/wordprocessingShape" mc:Ignorable="w14 w15 w16se w16cid w16 w16cex w16sdtdh wp14">
+<w:numbering xmlns:wpc="http://schemas.microsoft.com/office/word/2010/wordprocessingCanvas" xmlns:cx="http://schemas.microsoft.com/office/drawing/2014/chartex" xmlns:cx1="http://schemas.microsoft.com/office/drawing/2015/9/8/chartex" xmlns:cx2="http://schemas.microsoft.com/office/drawing/2015/10/21/chartex" xmlns:cx3="http://schemas.microsoft.com/office/drawing/2016/5/9/chartex" xmlns:cx4="http://schemas.microsoft.com/office/drawing/2016/5/10/chartex" xmlns:cx5="http://schemas.microsoft.com/office/drawing/2016/5/11/chartex" xmlns:cx6="http://schemas.microsoft.com/office/drawing/2016/5/12/chartex" xmlns:cx7="http://schemas.microsoft.com/office/drawing/2016/5/13/chartex" xmlns:cx8="http://schemas.microsoft.com/office/drawing/2016/5/14/chartex" xmlns:mc="http://schemas.openxmlformats.org/markup-compatibility/2006" xmlns:aink="http://schemas.microsoft.com/office/drawing/2016/ink" xmlns:am3d="http://schemas.microsoft.com/office/drawing/2017/model3d" xmlns:o="urn:schemas-microsoft-com:office:office" xmlns:oel="http://schemas.microsoft.com/office/2019/extlst" xmlns:r="http://schemas.openxmlformats.org/officeDocument/2006/relationships" xmlns:m="http://schemas.openxmlformats.org/officeDocument/2006/math" xmlns:v="urn:schemas-microsoft-com:vml" xmlns:wp14="http://schemas.microsoft.com/office/word/2010/wordprocessingDrawing" xmlns:wp="http://schemas.openxmlformats.org/drawingml/2006/wordprocessingDrawing" xmlns:w10="urn:schemas-microsoft-com:office:word" xmlns:w="http://schemas.openxmlformats.org/wordprocessingml/2006/main" xmlns:w14="http://schemas.microsoft.com/office/word/2010/wordml" xmlns:w15="http://schemas.microsoft.com/office/word/2012/wordml" xmlns:w16cex="http://schemas.microsoft.com/office/word/2018/wordml/cex" xmlns:w16cid="http://schemas.microsoft.com/office/word/2016/wordml/cid" xmlns:w16="http://schemas.microsoft.com/office/word/2018/wordml" xmlns:w16du="http://schemas.microsoft.com/office/word/2023/wordml/word16du" xmlns:w16sdtdh="http://schemas.microsoft.com/office/word/2020/wordml/sdtdatahash" xmlns:w16se="http://schemas.microsoft.com/office/word/2015/wordml/symex" xmlns:wpg="http://schemas.microsoft.com/office/word/2010/wordprocessingGroup" xmlns:wpi="http://schemas.microsoft.com/office/word/2010/wordprocessingInk" xmlns:wne="http://schemas.microsoft.com/office/word/2006/wordml" xmlns:wps="http://schemas.microsoft.com/office/word/2010/wordprocessingShape" mc:Ignorable="w14 w15 w16se w16cid w16 w16cex w16sdtdh w16du wp14">
   <w:abstractNum w:abstractNumId="0" w15:restartNumberingAfterBreak="0">
     <w:nsid w:val="0E354294"/>
     <w:multiLevelType w:val="hybridMultilevel"/>
@@ -1872,7 +1925,7 @@
   <w:abstractNum w:abstractNumId="9" w15:restartNumberingAfterBreak="0">
     <w:nsid w:val="61927B2B"/>
     <w:multiLevelType w:val="hybridMultilevel"/>
-    <w:tmpl w:val="9CBC437A"/>
+    <w:tmpl w:val="A580A6CA"/>
     <w:lvl w:ilvl="0" w:tplc="18090001">
       <w:start w:val="1"/>
       <w:numFmt w:val="bullet"/>
@@ -2524,56 +2577,56 @@
       </w:rPr>
     </w:lvl>
   </w:abstractNum>
-  <w:num w:numId="1">
+  <w:num w:numId="1" w16cid:durableId="1636057813">
     <w:abstractNumId w:val="14"/>
   </w:num>
-  <w:num w:numId="2">
+  <w:num w:numId="2" w16cid:durableId="1729067632">
     <w:abstractNumId w:val="3"/>
   </w:num>
-  <w:num w:numId="3">
+  <w:num w:numId="3" w16cid:durableId="1170635346">
     <w:abstractNumId w:val="11"/>
   </w:num>
-  <w:num w:numId="4">
+  <w:num w:numId="4" w16cid:durableId="2145079836">
     <w:abstractNumId w:val="2"/>
   </w:num>
-  <w:num w:numId="5">
+  <w:num w:numId="5" w16cid:durableId="182862198">
     <w:abstractNumId w:val="0"/>
   </w:num>
-  <w:num w:numId="6">
+  <w:num w:numId="6" w16cid:durableId="145247326">
     <w:abstractNumId w:val="12"/>
   </w:num>
-  <w:num w:numId="7">
+  <w:num w:numId="7" w16cid:durableId="585067436">
     <w:abstractNumId w:val="5"/>
   </w:num>
-  <w:num w:numId="8">
+  <w:num w:numId="8" w16cid:durableId="451948692">
     <w:abstractNumId w:val="4"/>
   </w:num>
-  <w:num w:numId="9">
+  <w:num w:numId="9" w16cid:durableId="122699581">
     <w:abstractNumId w:val="7"/>
   </w:num>
-  <w:num w:numId="10">
+  <w:num w:numId="10" w16cid:durableId="1423263141">
     <w:abstractNumId w:val="6"/>
   </w:num>
-  <w:num w:numId="11">
+  <w:num w:numId="11" w16cid:durableId="143277166">
     <w:abstractNumId w:val="1"/>
   </w:num>
-  <w:num w:numId="12">
+  <w:num w:numId="12" w16cid:durableId="643704515">
     <w:abstractNumId w:val="13"/>
   </w:num>
-  <w:num w:numId="13">
+  <w:num w:numId="13" w16cid:durableId="1192649226">
     <w:abstractNumId w:val="8"/>
   </w:num>
-  <w:num w:numId="14">
+  <w:num w:numId="14" w16cid:durableId="2072461798">
     <w:abstractNumId w:val="10"/>
   </w:num>
-  <w:num w:numId="15">
+  <w:num w:numId="15" w16cid:durableId="1214003498">
     <w:abstractNumId w:val="9"/>
   </w:num>
 </w:numbering>
 </file>
 
 <file path=word/styles.xml><?xml version="1.0" encoding="utf-8"?>
-<w:styles xmlns:mc="http://schemas.openxmlformats.org/markup-compatibility/2006" xmlns:r="http://schemas.openxmlformats.org/officeDocument/2006/relationships" xmlns:w="http://schemas.openxmlformats.org/wordprocessingml/2006/main" xmlns:w14="http://schemas.microsoft.com/office/word/2010/wordml" xmlns:w15="http://schemas.microsoft.com/office/word/2012/wordml" xmlns:w16cex="http://schemas.microsoft.com/office/word/2018/wordml/cex" xmlns:w16cid="http://schemas.microsoft.com/office/word/2016/wordml/cid" xmlns:w16="http://schemas.microsoft.com/office/word/2018/wordml" xmlns:w16sdtdh="http://schemas.microsoft.com/office/word/2020/wordml/sdtdatahash" xmlns:w16se="http://schemas.microsoft.com/office/word/2015/wordml/symex" mc:Ignorable="w14 w15 w16se w16cid w16 w16cex w16sdtdh">
+<w:styles xmlns:mc="http://schemas.openxmlformats.org/markup-compatibility/2006" xmlns:r="http://schemas.openxmlformats.org/officeDocument/2006/relationships" xmlns:w="http://schemas.openxmlformats.org/wordprocessingml/2006/main" xmlns:w14="http://schemas.microsoft.com/office/word/2010/wordml" xmlns:w15="http://schemas.microsoft.com/office/word/2012/wordml" xmlns:w16cex="http://schemas.microsoft.com/office/word/2018/wordml/cex" xmlns:w16cid="http://schemas.microsoft.com/office/word/2016/wordml/cid" xmlns:w16="http://schemas.microsoft.com/office/word/2018/wordml" xmlns:w16du="http://schemas.microsoft.com/office/word/2023/wordml/word16du" xmlns:w16sdtdh="http://schemas.microsoft.com/office/word/2020/wordml/sdtdatahash" xmlns:w16se="http://schemas.microsoft.com/office/word/2015/wordml/symex" mc:Ignorable="w14 w15 w16se w16cid w16 w16cex w16sdtdh w16du">
   <w:docDefaults>
     <w:rPrDefault>
       <w:rPr>

</xml_diff>